<commit_message>
Ziele und Aufgabenstellung überarbeitet.
</commit_message>
<xml_diff>
--- a/docs/arc42-template-AoE.docx
+++ b/docs/arc42-template-AoE.docx
@@ -156,33 +156,11 @@
       <w:r>
         <w:t xml:space="preserve">. </w:t>
       </w:r>
-      <w:proofErr w:type="spellStart"/>
-      <w:r>
-        <w:rPr>
-          <w:lang w:val="de-DE"/>
-        </w:rPr>
-        <w:t>Created</w:t>
-      </w:r>
-      <w:proofErr w:type="spellEnd"/>
-      <w:r>
-        <w:rPr>
-          <w:lang w:val="de-DE"/>
-        </w:rPr>
-        <w:t xml:space="preserve"> </w:t>
-      </w:r>
-      <w:proofErr w:type="spellStart"/>
-      <w:r>
-        <w:rPr>
-          <w:lang w:val="de-DE"/>
-        </w:rPr>
-        <w:t>by</w:t>
-      </w:r>
-      <w:proofErr w:type="spellEnd"/>
-      <w:r>
-        <w:rPr>
-          <w:lang w:val="de-DE"/>
-        </w:rPr>
-        <w:t xml:space="preserve"> Dr. Peter Hruschka &amp; Dr. Gernot Starke.</w:t>
+      <w:r>
+        <w:rPr>
+          <w:lang w:val="de-DE"/>
+        </w:rPr>
+        <w:t>Created by Dr. Peter Hruschka &amp; Dr. Gernot Starke.</w:t>
       </w:r>
     </w:p>
     <w:p>
@@ -206,6 +184,148 @@
     </w:p>
     <w:p>
       <w:pPr>
+        <w:pStyle w:val="Textkrper"/>
+        <w:numPr>
+          <w:ilvl w:val="0"/>
+          <w:numId w:val="4"/>
+        </w:numPr>
+        <w:rPr>
+          <w:lang w:val="de-DE"/>
+        </w:rPr>
+      </w:pPr>
+      <w:r>
+        <w:rPr>
+          <w:lang w:val="de-DE"/>
+        </w:rPr>
+        <w:t>Lauffähige Software:</w:t>
+      </w:r>
+      <w:r>
+        <w:rPr>
+          <w:lang w:val="de-DE"/>
+        </w:rPr>
+        <w:br/>
+        <w:t>Das Projekt muss von unserer Gruppe dem Kurs präsentiert werden.</w:t>
+      </w:r>
+    </w:p>
+    <w:p>
+      <w:pPr>
+        <w:pStyle w:val="Textkrper"/>
+        <w:numPr>
+          <w:ilvl w:val="0"/>
+          <w:numId w:val="4"/>
+        </w:numPr>
+        <w:rPr>
+          <w:lang w:val="de-DE"/>
+        </w:rPr>
+      </w:pPr>
+      <w:r>
+        <w:rPr>
+          <w:lang w:val="de-DE"/>
+        </w:rPr>
+        <w:t>github-Projekt</w:t>
+      </w:r>
+      <w:r>
+        <w:rPr>
+          <w:lang w:val="de-DE"/>
+        </w:rPr>
+        <w:br/>
+        <w:t xml:space="preserve">Das gesamte Projekt muss </w:t>
+      </w:r>
+      <w:r>
+        <w:rPr>
+          <w:lang w:val="de-DE"/>
+        </w:rPr>
+        <w:t xml:space="preserve">öffentlich </w:t>
+      </w:r>
+      <w:r>
+        <w:rPr>
+          <w:lang w:val="de-DE"/>
+        </w:rPr>
+        <w:t>auf github verfügbar sein. Die README soll das Projekt als „Lernprojekt“ kennzeichnen. Dabei soll beschrieben werden was gelernt werden kann.</w:t>
+      </w:r>
+      <w:r>
+        <w:rPr>
+          <w:lang w:val="de-DE"/>
+        </w:rPr>
+        <w:br/>
+        <w:t>In der Projektbeschreibung muss eine kurze Anleitung enthalten sein wie das Projekt innerhalb von 10 Minuten gestartet werden kann. Dabei darf vorausgesetzt werden, dass der Anwender über Grundkenntnisse in der Softwareentwicklung verfügt.</w:t>
+      </w:r>
+      <w:r>
+        <w:rPr>
+          <w:lang w:val="de-DE"/>
+        </w:rPr>
+        <w:br/>
+        <w:t xml:space="preserve">Der Dozent wird einen Tag vor offizieller Abgabe versuchen das Projekt zu starten, d.h. </w:t>
+      </w:r>
+      <w:r>
+        <w:rPr>
+          <w:b/>
+          <w:bCs/>
+          <w:lang w:val="de-DE"/>
+        </w:rPr>
+        <w:t xml:space="preserve">am </w:t>
+      </w:r>
+      <w:r>
+        <w:rPr>
+          <w:b/>
+          <w:bCs/>
+          <w:highlight w:val="yellow"/>
+          <w:lang w:val="de-DE"/>
+        </w:rPr>
+        <w:t>…</w:t>
+      </w:r>
+      <w:r>
+        <w:rPr>
+          <w:b/>
+          <w:bCs/>
+          <w:lang w:val="de-DE"/>
+        </w:rPr>
+        <w:t xml:space="preserve"> muss das Projekt vollständig in g</w:t>
+      </w:r>
+      <w:r>
+        <w:rPr>
+          <w:b/>
+          <w:bCs/>
+          <w:lang w:val="de-DE"/>
+        </w:rPr>
+        <w:t>i</w:t>
+      </w:r>
+      <w:r>
+        <w:rPr>
+          <w:b/>
+          <w:bCs/>
+          <w:lang w:val="de-DE"/>
+        </w:rPr>
+        <w:t>thub sein!</w:t>
+      </w:r>
+    </w:p>
+    <w:p>
+      <w:pPr>
+        <w:pStyle w:val="Textkrper"/>
+        <w:numPr>
+          <w:ilvl w:val="0"/>
+          <w:numId w:val="4"/>
+        </w:numPr>
+        <w:rPr>
+          <w:lang w:val="de-DE"/>
+        </w:rPr>
+      </w:pPr>
+      <w:r>
+        <w:rPr>
+          <w:lang w:val="de-DE"/>
+        </w:rPr>
+        <w:t>Arc42 Dokumentation</w:t>
+      </w:r>
+      <w:r>
+        <w:rPr>
+          <w:lang w:val="de-DE"/>
+        </w:rPr>
+        <w:br/>
+        <w:t>Nur die für dieses Projekt relevanten Kapitel müssen bearbeitet werden. Blind alle Kapitel auszufüllen ist nicht der Sinn von Arc42. Allerdings muss die Auswahl begründet getroffen werden</w:t>
+      </w:r>
+    </w:p>
+    <w:p>
+      <w:pPr>
         <w:pStyle w:val="berschrift2"/>
         <w:rPr>
           <w:lang w:val="de-DE"/>
@@ -216,6 +336,7 @@
         <w:rPr>
           <w:lang w:val="de-DE"/>
         </w:rPr>
+        <w:lastRenderedPageBreak/>
         <w:t>Aufgabenstellung</w:t>
       </w:r>
       <w:bookmarkEnd w:id="1"/>
@@ -231,21 +352,117 @@
         <w:rPr>
           <w:lang w:val="de-DE"/>
         </w:rPr>
-        <w:t xml:space="preserve">Lauffähige Software, Einchecken in </w:t>
-      </w:r>
-      <w:proofErr w:type="spellStart"/>
-      <w:r>
-        <w:rPr>
-          <w:lang w:val="de-DE"/>
-        </w:rPr>
-        <w:t>Github</w:t>
-      </w:r>
-      <w:proofErr w:type="spellEnd"/>
-      <w:r>
-        <w:rPr>
-          <w:lang w:val="de-DE"/>
-        </w:rPr>
-        <w:t>, README erstellen, arc42 Doku erstellen</w:t>
+        <w:t>Es handelt sich um eine Unterstützungssoftware für das Spiel Age of Empires II. Die Software soll dem Spieler die Militäreinheiten anzeigen, die sich dieser zum aktuellen Zeitpunkt im Spiel kaufen kann.</w:t>
+      </w:r>
+    </w:p>
+    <w:p>
+      <w:pPr>
+        <w:pStyle w:val="Textkrper"/>
+        <w:rPr>
+          <w:lang w:val="de-DE"/>
+        </w:rPr>
+      </w:pPr>
+      <w:r>
+        <w:rPr>
+          <w:lang w:val="de-DE"/>
+        </w:rPr>
+        <w:t xml:space="preserve">Je nach vorankommen wird die Software zusätzlich zu den Einheiten auch die Technologien, die sich der Spieler leisten kann, anzeigen. </w:t>
+      </w:r>
+    </w:p>
+    <w:p>
+      <w:pPr>
+        <w:pStyle w:val="Textkrper"/>
+        <w:rPr>
+          <w:lang w:val="de-DE"/>
+        </w:rPr>
+      </w:pPr>
+      <w:r>
+        <w:rPr>
+          <w:lang w:val="de-DE"/>
+        </w:rPr>
+        <w:t>Dabei müssen die folgenden Faktoren beachtet werden:</w:t>
+      </w:r>
+    </w:p>
+    <w:p>
+      <w:pPr>
+        <w:pStyle w:val="Textkrper"/>
+        <w:numPr>
+          <w:ilvl w:val="0"/>
+          <w:numId w:val="4"/>
+        </w:numPr>
+        <w:rPr>
+          <w:lang w:val="de-DE"/>
+        </w:rPr>
+      </w:pPr>
+      <w:r>
+        <w:rPr>
+          <w:lang w:val="de-DE"/>
+        </w:rPr>
+        <w:t>Wie viele Rohstoffe besitzt der Spieler? (Nahrung, Holz, Stein und Gold)</w:t>
+      </w:r>
+    </w:p>
+    <w:p>
+      <w:pPr>
+        <w:pStyle w:val="Textkrper"/>
+        <w:numPr>
+          <w:ilvl w:val="0"/>
+          <w:numId w:val="4"/>
+        </w:numPr>
+        <w:rPr>
+          <w:lang w:val="de-DE"/>
+        </w:rPr>
+      </w:pPr>
+      <w:r>
+        <w:rPr>
+          <w:lang w:val="de-DE"/>
+        </w:rPr>
+        <w:t>In welchem Zeitalter befindet sich der Spieler?</w:t>
+      </w:r>
+    </w:p>
+    <w:p>
+      <w:pPr>
+        <w:pStyle w:val="Textkrper"/>
+        <w:numPr>
+          <w:ilvl w:val="0"/>
+          <w:numId w:val="4"/>
+        </w:numPr>
+        <w:rPr>
+          <w:lang w:val="de-DE"/>
+        </w:rPr>
+      </w:pPr>
+      <w:r>
+        <w:rPr>
+          <w:lang w:val="de-DE"/>
+        </w:rPr>
+        <w:t xml:space="preserve">Optional: Welches Volk spielt der Spieler? (Wird vmtl. nicht umgesetzt werden können und fliegt damit aus der Doku </w:t>
+      </w:r>
+      <w:r>
+        <w:rPr>
+          <w:rFonts w:ascii="Segoe UI Emoji" w:eastAsia="Segoe UI Emoji" w:hAnsi="Segoe UI Emoji" w:cs="Segoe UI Emoji"/>
+          <w:lang w:val="de-DE"/>
+        </w:rPr>
+        <w:t>😉</w:t>
+      </w:r>
+      <w:r>
+        <w:rPr>
+          <w:rFonts w:ascii="Segoe UI Emoji" w:eastAsia="Segoe UI Emoji" w:hAnsi="Segoe UI Emoji" w:cs="Segoe UI Emoji"/>
+          <w:lang w:val="de-DE"/>
+        </w:rPr>
+        <w:t>)</w:t>
+      </w:r>
+    </w:p>
+    <w:p>
+      <w:pPr>
+        <w:pStyle w:val="Textkrper"/>
+        <w:rPr>
+          <w:lang w:val="de-DE"/>
+        </w:rPr>
+      </w:pPr>
+      <w:r>
+        <w:rPr>
+          <w:lang w:val="de-DE"/>
+        </w:rPr>
+        <w:t>Optional: Ein kleines Frontend für die Anwendung entwickeln. (Fliegt ebenfalls aus der Doku, sollte die Zeit nicht ausreichen)</w:t>
       </w:r>
     </w:p>
     <w:p>
@@ -281,39 +498,13 @@
         <w:rPr>
           <w:lang w:val="de-DE"/>
         </w:rPr>
-        <w:t xml:space="preserve">Age </w:t>
-      </w:r>
-      <w:proofErr w:type="spellStart"/>
-      <w:r>
-        <w:rPr>
-          <w:lang w:val="de-DE"/>
-        </w:rPr>
-        <w:t>of</w:t>
-      </w:r>
-      <w:proofErr w:type="spellEnd"/>
-      <w:r>
-        <w:rPr>
-          <w:lang w:val="de-DE"/>
-        </w:rPr>
-        <w:t xml:space="preserve"> Empires II API</w:t>
-      </w:r>
-      <w:r>
-        <w:rPr>
-          <w:lang w:val="de-DE"/>
-        </w:rPr>
-        <w:t xml:space="preserve"> (</w:t>
-      </w:r>
-      <w:r>
-        <w:rPr>
-          <w:lang w:val="de-DE"/>
-        </w:rPr>
-        <w:t>dabei Zeitalter und vor</w:t>
-      </w:r>
-      <w:r>
-        <w:rPr>
-          <w:lang w:val="de-DE"/>
-        </w:rPr>
-        <w:t>handene Ressourcen beachten) Liste der Einheiten erstellen.</w:t>
+        <w:t>Age of Empires II API</w:t>
+      </w:r>
+      <w:r>
+        <w:rPr>
+          <w:lang w:val="de-DE"/>
+        </w:rPr>
+        <w:t xml:space="preserve"> der Einheiten erstellen.</w:t>
       </w:r>
     </w:p>
     <w:p>
@@ -416,14 +607,12 @@
             <w:tcW w:w="0" w:type="auto"/>
           </w:tcPr>
           <w:p>
-            <w:proofErr w:type="spellStart"/>
             <w:r>
               <w:rPr>
                 <w:i/>
               </w:rPr>
               <w:t>Entwickler</w:t>
             </w:r>
-            <w:proofErr w:type="spellEnd"/>
           </w:p>
         </w:tc>
         <w:tc>
@@ -435,16 +624,8 @@
               <w:rPr>
                 <w:i/>
               </w:rPr>
-              <w:t xml:space="preserve">Das </w:t>
+              <w:t>Das Entwicklungsteam</w:t>
             </w:r>
-            <w:proofErr w:type="spellStart"/>
-            <w:r>
-              <w:rPr>
-                <w:i/>
-              </w:rPr>
-              <w:t>Entwicklungsteam</w:t>
-            </w:r>
-            <w:proofErr w:type="spellEnd"/>
           </w:p>
         </w:tc>
         <w:tc>
@@ -469,23 +650,7 @@
                 <w:i/>
                 <w:lang w:val="de-DE"/>
               </w:rPr>
-              <w:t xml:space="preserve">ls </w:t>
-            </w:r>
-            <w:proofErr w:type="spellStart"/>
-            <w:r>
-              <w:rPr>
-                <w:i/>
-                <w:lang w:val="de-DE"/>
-              </w:rPr>
-              <w:t>Disskusionsvorlagen</w:t>
-            </w:r>
-            <w:proofErr w:type="spellEnd"/>
-            <w:r>
-              <w:rPr>
-                <w:i/>
-                <w:lang w:val="de-DE"/>
-              </w:rPr>
-              <w:t xml:space="preserve"> für Erweiterungen</w:t>
+              <w:t>ls Disskusionsvorlagen für Erweiterungen</w:t>
             </w:r>
           </w:p>
         </w:tc>
@@ -527,21 +692,12 @@
                 <w:lang w:val="de-DE"/>
               </w:rPr>
             </w:pPr>
-            <w:proofErr w:type="gramStart"/>
             <w:r>
               <w:rPr>
                 <w:i/>
                 <w:lang w:val="de-DE"/>
               </w:rPr>
-              <w:t>Will</w:t>
-            </w:r>
-            <w:proofErr w:type="gramEnd"/>
-            <w:r>
-              <w:rPr>
-                <w:i/>
-                <w:lang w:val="de-DE"/>
-              </w:rPr>
-              <w:t xml:space="preserve"> schnell alle Einheiten s</w:t>
+              <w:t>Will schnell alle Einheiten s</w:t>
             </w:r>
             <w:r>
               <w:rPr>
@@ -566,7 +722,6 @@
         <w:rPr>
           <w:lang w:val="de-DE"/>
         </w:rPr>
-        <w:lastRenderedPageBreak/>
         <w:t>Randbedingungen</w:t>
       </w:r>
       <w:bookmarkEnd w:id="4"/>
@@ -604,16 +759,8 @@
         <w:rPr>
           <w:lang w:val="de-DE"/>
         </w:rPr>
-        <w:t xml:space="preserve">Regelmäßiges einchecken des Codes und der Doku in </w:t>
-      </w:r>
-      <w:proofErr w:type="spellStart"/>
-      <w:r>
-        <w:rPr>
-          <w:lang w:val="de-DE"/>
-        </w:rPr>
-        <w:t>Guthub</w:t>
-      </w:r>
-      <w:proofErr w:type="spellEnd"/>
+        <w:t>Regelmäßiges einchecken des Codes und der Doku in Guthub</w:t>
+      </w:r>
     </w:p>
     <w:p>
       <w:pPr>
@@ -645,6 +792,7 @@
         <w:rPr>
           <w:lang w:val="de-DE"/>
         </w:rPr>
+        <w:lastRenderedPageBreak/>
         <w:t>Kontextabgrenzung</w:t>
       </w:r>
       <w:bookmarkEnd w:id="5"/>
@@ -768,13 +916,7 @@
         <w:rPr>
           <w:lang w:val="de-DE"/>
         </w:rPr>
-        <w:t>Lösungs</w:t>
-      </w:r>
-      <w:r>
-        <w:rPr>
-          <w:lang w:val="de-DE"/>
-        </w:rPr>
-        <w:t>strategie</w:t>
+        <w:t>Lösungsstrategie</w:t>
       </w:r>
       <w:bookmarkEnd w:id="8"/>
     </w:p>
@@ -881,42 +1023,72 @@
           <w:i/>
           <w:lang w:val="de-DE"/>
         </w:rPr>
-        <w:t>&lt;Beschreibung der enthaltenen Bausteine (</w:t>
-      </w:r>
-      <w:proofErr w:type="spellStart"/>
+        <w:t>&lt;Beschreibung der enthaltenen Bausteine (Blackboxen)&gt;</w:t>
+      </w:r>
+    </w:p>
+    <w:p>
+      <w:pPr>
+        <w:pStyle w:val="DefinitionTerm"/>
+        <w:rPr>
+          <w:lang w:val="de-DE"/>
+        </w:rPr>
+      </w:pPr>
+      <w:r>
+        <w:rPr>
+          <w:lang w:val="de-DE"/>
+        </w:rPr>
+        <w:t>Wichtige Schnittstellen</w:t>
+      </w:r>
+    </w:p>
+    <w:p>
+      <w:pPr>
+        <w:pStyle w:val="Definition"/>
+        <w:rPr>
+          <w:lang w:val="de-DE"/>
+        </w:rPr>
+      </w:pPr>
       <w:r>
         <w:rPr>
           <w:i/>
           <w:lang w:val="de-DE"/>
         </w:rPr>
-        <w:t>Blackboxen</w:t>
-      </w:r>
-      <w:proofErr w:type="spellEnd"/>
+        <w:t>&lt;Beschreibung wichtiger Schnittstellen&gt;</w:t>
+      </w:r>
+    </w:p>
+    <w:p>
+      <w:pPr>
+        <w:pStyle w:val="berschrift3"/>
+        <w:rPr>
+          <w:lang w:val="de-DE"/>
+        </w:rPr>
+      </w:pPr>
+      <w:bookmarkStart w:id="11" w:name="X8395f474885f2ae71f822b4b09a4be6fffd5269"/>
+      <w:r>
+        <w:rPr>
+          <w:lang w:val="de-DE"/>
+        </w:rPr>
+        <w:t>&lt;Name Blackbox 1&gt;</w:t>
+      </w:r>
+      <w:bookmarkEnd w:id="11"/>
+    </w:p>
+    <w:p>
+      <w:pPr>
+        <w:pStyle w:val="FirstParagraph"/>
+        <w:rPr>
+          <w:lang w:val="de-DE"/>
+        </w:rPr>
+      </w:pPr>
       <w:r>
         <w:rPr>
           <w:i/>
           <w:lang w:val="de-DE"/>
         </w:rPr>
-        <w:t>)&gt;</w:t>
-      </w:r>
-    </w:p>
-    <w:p>
-      <w:pPr>
-        <w:pStyle w:val="DefinitionTerm"/>
-        <w:rPr>
-          <w:lang w:val="de-DE"/>
-        </w:rPr>
-      </w:pPr>
-      <w:r>
-        <w:rPr>
-          <w:lang w:val="de-DE"/>
-        </w:rPr>
-        <w:t>Wichtige Schnittstellen</w:t>
-      </w:r>
-    </w:p>
-    <w:p>
-      <w:pPr>
-        <w:pStyle w:val="Definition"/>
+        <w:t>&lt;Zweck/Verantwortung&gt;</w:t>
+      </w:r>
+    </w:p>
+    <w:p>
+      <w:pPr>
+        <w:pStyle w:val="Textkrper"/>
         <w:rPr>
           <w:lang w:val="de-DE"/>
         </w:rPr>
@@ -926,104 +1098,326 @@
           <w:i/>
           <w:lang w:val="de-DE"/>
         </w:rPr>
-        <w:t>&lt;Beschreibung wichtiger Schnittstellen&gt;</w:t>
+        <w:t>&lt;Schnittstelle(n)&gt;</w:t>
+      </w:r>
+    </w:p>
+    <w:p>
+      <w:pPr>
+        <w:pStyle w:val="Textkrper"/>
+        <w:rPr>
+          <w:lang w:val="de-DE"/>
+        </w:rPr>
+      </w:pPr>
+      <w:r>
+        <w:rPr>
+          <w:i/>
+          <w:lang w:val="de-DE"/>
+        </w:rPr>
+        <w:t>&lt;(Optional) Qualitäts-/Leistungsmerkmale&gt;</w:t>
+      </w:r>
+    </w:p>
+    <w:p>
+      <w:pPr>
+        <w:pStyle w:val="Textkrper"/>
+        <w:rPr>
+          <w:lang w:val="de-DE"/>
+        </w:rPr>
+      </w:pPr>
+      <w:r>
+        <w:rPr>
+          <w:i/>
+          <w:lang w:val="de-DE"/>
+        </w:rPr>
+        <w:t>&lt;(Optional) Ablageort/Datei(en)&gt;</w:t>
+      </w:r>
+    </w:p>
+    <w:p>
+      <w:pPr>
+        <w:pStyle w:val="Textkrper"/>
+        <w:rPr>
+          <w:lang w:val="de-DE"/>
+        </w:rPr>
+      </w:pPr>
+      <w:r>
+        <w:rPr>
+          <w:i/>
+          <w:lang w:val="de-DE"/>
+        </w:rPr>
+        <w:t>&lt;(Optional) Erfüllte Anforderungen&gt;</w:t>
+      </w:r>
+    </w:p>
+    <w:p>
+      <w:pPr>
+        <w:pStyle w:val="Textkrper"/>
+        <w:rPr>
+          <w:lang w:val="de-DE"/>
+        </w:rPr>
+      </w:pPr>
+      <w:r>
+        <w:rPr>
+          <w:i/>
+          <w:lang w:val="de-DE"/>
+        </w:rPr>
+        <w:t>&lt;(optional) Offene Punkte/Probleme/Risiken&gt;</w:t>
       </w:r>
     </w:p>
     <w:p>
       <w:pPr>
         <w:pStyle w:val="berschrift3"/>
-        <w:rPr>
-          <w:lang w:val="de-DE"/>
-        </w:rPr>
-      </w:pPr>
-      <w:bookmarkStart w:id="11" w:name="X8395f474885f2ae71f822b4b09a4be6fffd5269"/>
-      <w:r>
-        <w:rPr>
-          <w:lang w:val="de-DE"/>
-        </w:rPr>
-        <w:t>&lt;Name Blackbox 1&gt;</w:t>
-      </w:r>
-      <w:bookmarkEnd w:id="11"/>
+      </w:pPr>
+      <w:bookmarkStart w:id="12" w:name="Xb041fe08fd6e6904063f4ed4649c012218339a1"/>
+      <w:r>
+        <w:t>&lt;Name Blackbox 2&gt;</w:t>
+      </w:r>
+      <w:bookmarkEnd w:id="12"/>
     </w:p>
     <w:p>
       <w:pPr>
         <w:pStyle w:val="FirstParagraph"/>
-        <w:rPr>
-          <w:lang w:val="de-DE"/>
-        </w:rPr>
       </w:pPr>
       <w:r>
         <w:rPr>
           <w:i/>
-          <w:lang w:val="de-DE"/>
-        </w:rPr>
-        <w:t>&lt;Zweck/Verantwortung&gt;</w:t>
+        </w:rPr>
+        <w:t>&lt;Blackbox-Template&gt;</w:t>
+      </w:r>
+    </w:p>
+    <w:p>
+      <w:pPr>
+        <w:pStyle w:val="berschrift3"/>
+      </w:pPr>
+      <w:bookmarkStart w:id="13" w:name="Xbceb7ea8dbd2616de5f84ac6a9fd75ee547552e"/>
+      <w:r>
+        <w:lastRenderedPageBreak/>
+        <w:t>&lt;Name Blackbox n&gt;</w:t>
+      </w:r>
+      <w:bookmarkEnd w:id="13"/>
+    </w:p>
+    <w:p>
+      <w:pPr>
+        <w:pStyle w:val="FirstParagraph"/>
+        <w:rPr>
+          <w:lang w:val="de-DE"/>
+        </w:rPr>
+      </w:pPr>
+      <w:r>
+        <w:rPr>
+          <w:i/>
+          <w:lang w:val="de-DE"/>
+        </w:rPr>
+        <w:t>&lt;Blackbox-Template&gt;</w:t>
+      </w:r>
+    </w:p>
+    <w:p>
+      <w:pPr>
+        <w:pStyle w:val="berschrift3"/>
+        <w:rPr>
+          <w:lang w:val="de-DE"/>
+        </w:rPr>
+      </w:pPr>
+      <w:bookmarkStart w:id="14" w:name="X9aa240df1525ec6d390664619abb25e3ab6c935"/>
+      <w:r>
+        <w:rPr>
+          <w:lang w:val="de-DE"/>
+        </w:rPr>
+        <w:t>&lt;Name Schnittstelle 1&gt;</w:t>
+      </w:r>
+      <w:bookmarkEnd w:id="14"/>
+    </w:p>
+    <w:p>
+      <w:pPr>
+        <w:pStyle w:val="FirstParagraph"/>
+        <w:rPr>
+          <w:lang w:val="de-DE"/>
+        </w:rPr>
+      </w:pPr>
+      <w:r>
+        <w:rPr>
+          <w:lang w:val="de-DE"/>
+        </w:rPr>
+        <w:t>…</w:t>
+      </w:r>
+    </w:p>
+    <w:p>
+      <w:pPr>
+        <w:pStyle w:val="berschrift3"/>
+        <w:rPr>
+          <w:lang w:val="de-DE"/>
+        </w:rPr>
+      </w:pPr>
+      <w:bookmarkStart w:id="15" w:name="Xce03f2a8173c03a497cf975a963892097a897ee"/>
+      <w:r>
+        <w:rPr>
+          <w:lang w:val="de-DE"/>
+        </w:rPr>
+        <w:t>&lt;Name Schnittstelle m&gt;</w:t>
+      </w:r>
+      <w:bookmarkEnd w:id="15"/>
+    </w:p>
+    <w:p>
+      <w:pPr>
+        <w:pStyle w:val="berschrift2"/>
+      </w:pPr>
+      <w:bookmarkStart w:id="16" w:name="X4e28e78288b972ef597af89fecfd75e3570f52b"/>
+      <w:r>
+        <w:t>Ebene 2</w:t>
+      </w:r>
+      <w:bookmarkEnd w:id="16"/>
+    </w:p>
+    <w:p>
+      <w:pPr>
+        <w:pStyle w:val="berschrift3"/>
+      </w:pPr>
+      <w:bookmarkStart w:id="17" w:name="X7c2c1946687f07fe636c760bad2b3d03047d5b0"/>
+      <w:r>
+        <w:t xml:space="preserve">Whitebox </w:t>
+      </w:r>
+      <w:r>
+        <w:rPr>
+          <w:i/>
+        </w:rPr>
+        <w:t>&lt;Baustein 1&gt;</w:t>
+      </w:r>
+      <w:bookmarkEnd w:id="17"/>
+    </w:p>
+    <w:p>
+      <w:pPr>
+        <w:pStyle w:val="FirstParagraph"/>
+      </w:pPr>
+      <w:r>
+        <w:rPr>
+          <w:i/>
+        </w:rPr>
+        <w:t>&lt;Whitebox-Template&gt;</w:t>
+      </w:r>
+    </w:p>
+    <w:p>
+      <w:pPr>
+        <w:pStyle w:val="berschrift3"/>
+      </w:pPr>
+      <w:bookmarkStart w:id="18" w:name="X1dd6c489aafe578183cce818e0f5ae6990adc6e"/>
+      <w:r>
+        <w:t xml:space="preserve">Whitebox </w:t>
+      </w:r>
+      <w:r>
+        <w:rPr>
+          <w:i/>
+        </w:rPr>
+        <w:t>&lt;Baustein 2&gt;</w:t>
+      </w:r>
+      <w:bookmarkEnd w:id="18"/>
+    </w:p>
+    <w:p>
+      <w:pPr>
+        <w:pStyle w:val="FirstParagraph"/>
+      </w:pPr>
+      <w:r>
+        <w:rPr>
+          <w:i/>
+        </w:rPr>
+        <w:t>&lt;Whitebox-Template&gt;</w:t>
       </w:r>
     </w:p>
     <w:p>
       <w:pPr>
         <w:pStyle w:val="Textkrper"/>
-        <w:rPr>
-          <w:lang w:val="de-DE"/>
-        </w:rPr>
-      </w:pPr>
+      </w:pPr>
+      <w:r>
+        <w:t>…</w:t>
+      </w:r>
+    </w:p>
+    <w:p>
+      <w:pPr>
+        <w:pStyle w:val="berschrift3"/>
+      </w:pPr>
+      <w:bookmarkStart w:id="19" w:name="Xb765ca2248da1e4a78de5ce81b3464c685b1243"/>
+      <w:r>
+        <w:t xml:space="preserve">Whitebox </w:t>
+      </w:r>
       <w:r>
         <w:rPr>
           <w:i/>
-          <w:lang w:val="de-DE"/>
-        </w:rPr>
-        <w:t>&lt;Schnittstelle(n)&gt;</w:t>
-      </w:r>
-    </w:p>
-    <w:p>
-      <w:pPr>
-        <w:pStyle w:val="Textkrper"/>
-        <w:rPr>
-          <w:lang w:val="de-DE"/>
-        </w:rPr>
+        </w:rPr>
+        <w:t>&lt;Baustein m&gt;</w:t>
+      </w:r>
+      <w:bookmarkEnd w:id="19"/>
+    </w:p>
+    <w:p>
+      <w:pPr>
+        <w:pStyle w:val="FirstParagraph"/>
       </w:pPr>
       <w:r>
         <w:rPr>
           <w:i/>
-          <w:lang w:val="de-DE"/>
-        </w:rPr>
-        <w:t>&lt;(Optional) Qualitäts-/Leistungsmerkmale&gt;</w:t>
-      </w:r>
-    </w:p>
-    <w:p>
-      <w:pPr>
-        <w:pStyle w:val="Textkrper"/>
-        <w:rPr>
-          <w:lang w:val="de-DE"/>
-        </w:rPr>
+        </w:rPr>
+        <w:t>&lt;Whitebox-Template&gt;</w:t>
+      </w:r>
+    </w:p>
+    <w:p>
+      <w:pPr>
+        <w:pStyle w:val="berschrift2"/>
+      </w:pPr>
+      <w:bookmarkStart w:id="20" w:name="X425fe72c1062c430e590ab4d02fe03eb7be99cb"/>
+      <w:r>
+        <w:t>Ebene 3</w:t>
+      </w:r>
+      <w:bookmarkEnd w:id="20"/>
+    </w:p>
+    <w:p>
+      <w:pPr>
+        <w:pStyle w:val="berschrift3"/>
+      </w:pPr>
+      <w:bookmarkStart w:id="21" w:name="X9c687e538af53bf3620a35f020ebf3d71ec395b"/>
+      <w:r>
+        <w:t>Whitebox &lt;_Baustein x.1_&gt;</w:t>
+      </w:r>
+      <w:bookmarkEnd w:id="21"/>
+    </w:p>
+    <w:p>
+      <w:pPr>
+        <w:pStyle w:val="FirstParagraph"/>
       </w:pPr>
       <w:r>
         <w:rPr>
           <w:i/>
-          <w:lang w:val="de-DE"/>
-        </w:rPr>
-        <w:lastRenderedPageBreak/>
-        <w:t>&lt;(Optional) Ablageort/Datei(en)&gt;</w:t>
-      </w:r>
-    </w:p>
-    <w:p>
-      <w:pPr>
-        <w:pStyle w:val="Textkrper"/>
-        <w:rPr>
-          <w:lang w:val="de-DE"/>
-        </w:rPr>
+        </w:rPr>
+        <w:t>&lt;Whitebox-Template&gt;</w:t>
+      </w:r>
+    </w:p>
+    <w:p>
+      <w:pPr>
+        <w:pStyle w:val="berschrift3"/>
+      </w:pPr>
+      <w:bookmarkStart w:id="22" w:name="X1d7811810cc229d42197eea0330c3da84eee759"/>
+      <w:r>
+        <w:t>Whitebox &lt;_Baustein x.2_&gt;</w:t>
+      </w:r>
+      <w:bookmarkEnd w:id="22"/>
+    </w:p>
+    <w:p>
+      <w:pPr>
+        <w:pStyle w:val="FirstParagraph"/>
       </w:pPr>
       <w:r>
         <w:rPr>
           <w:i/>
-          <w:lang w:val="de-DE"/>
-        </w:rPr>
-        <w:t>&lt;(Optional) Erfüllte Anforderungen&gt;</w:t>
-      </w:r>
-    </w:p>
-    <w:p>
-      <w:pPr>
-        <w:pStyle w:val="Textkrper"/>
+        </w:rPr>
+        <w:t>&lt;Whitebox-Template&gt;</w:t>
+      </w:r>
+    </w:p>
+    <w:p>
+      <w:pPr>
+        <w:pStyle w:val="berschrift3"/>
+      </w:pPr>
+      <w:bookmarkStart w:id="23" w:name="X1426d009a9e803cab3ebad17855eb33c86109bd"/>
+      <w:r>
+        <w:t>Whitebox &lt;_Baustein y.1_&gt;</w:t>
+      </w:r>
+      <w:bookmarkEnd w:id="23"/>
+    </w:p>
+    <w:p>
+      <w:pPr>
+        <w:pStyle w:val="FirstParagraph"/>
         <w:rPr>
           <w:lang w:val="de-DE"/>
         </w:rPr>
@@ -1033,285 +1427,11 @@
           <w:i/>
           <w:lang w:val="de-DE"/>
         </w:rPr>
-        <w:t>&lt;(optional) Offene Punkte/Probleme/Risiken&gt;</w:t>
-      </w:r>
-    </w:p>
-    <w:p>
-      <w:pPr>
-        <w:pStyle w:val="berschrift3"/>
-      </w:pPr>
-      <w:bookmarkStart w:id="12" w:name="Xb041fe08fd6e6904063f4ed4649c012218339a1"/>
-      <w:r>
-        <w:t>&lt;Name Blackbox 2&gt;</w:t>
-      </w:r>
-      <w:bookmarkEnd w:id="12"/>
-    </w:p>
-    <w:p>
-      <w:pPr>
-        <w:pStyle w:val="FirstParagraph"/>
-      </w:pPr>
-      <w:r>
-        <w:rPr>
-          <w:i/>
-        </w:rPr>
-        <w:t>&lt;Blackbox-Template&gt;</w:t>
-      </w:r>
-    </w:p>
-    <w:p>
-      <w:pPr>
-        <w:pStyle w:val="berschrift3"/>
-      </w:pPr>
-      <w:bookmarkStart w:id="13" w:name="Xbceb7ea8dbd2616de5f84ac6a9fd75ee547552e"/>
-      <w:r>
-        <w:t>&lt;Name Blackbox n&gt;</w:t>
-      </w:r>
-      <w:bookmarkEnd w:id="13"/>
-    </w:p>
-    <w:p>
-      <w:pPr>
-        <w:pStyle w:val="FirstParagraph"/>
-        <w:rPr>
-          <w:lang w:val="de-DE"/>
-        </w:rPr>
-      </w:pPr>
-      <w:r>
-        <w:rPr>
-          <w:i/>
-          <w:lang w:val="de-DE"/>
-        </w:rPr>
-        <w:t>&lt;Blackbox-Template&gt;</w:t>
-      </w:r>
-    </w:p>
-    <w:p>
-      <w:pPr>
-        <w:pStyle w:val="berschrift3"/>
-        <w:rPr>
-          <w:lang w:val="de-DE"/>
-        </w:rPr>
-      </w:pPr>
-      <w:bookmarkStart w:id="14" w:name="X9aa240df1525ec6d390664619abb25e3ab6c935"/>
-      <w:r>
-        <w:rPr>
-          <w:lang w:val="de-DE"/>
-        </w:rPr>
-        <w:t>&lt;Name Schnittstelle 1&gt;</w:t>
-      </w:r>
-      <w:bookmarkEnd w:id="14"/>
-    </w:p>
-    <w:p>
-      <w:pPr>
-        <w:pStyle w:val="FirstParagraph"/>
-        <w:rPr>
-          <w:lang w:val="de-DE"/>
-        </w:rPr>
-      </w:pPr>
-      <w:r>
-        <w:rPr>
-          <w:lang w:val="de-DE"/>
-        </w:rPr>
-        <w:t>…</w:t>
-      </w:r>
-    </w:p>
-    <w:p>
-      <w:pPr>
-        <w:pStyle w:val="berschrift3"/>
-        <w:rPr>
-          <w:lang w:val="de-DE"/>
-        </w:rPr>
-      </w:pPr>
-      <w:bookmarkStart w:id="15" w:name="Xce03f2a8173c03a497cf975a963892097a897ee"/>
-      <w:r>
-        <w:rPr>
-          <w:lang w:val="de-DE"/>
-        </w:rPr>
-        <w:t>&lt;Name Schnittstelle m&gt;</w:t>
-      </w:r>
-      <w:bookmarkEnd w:id="15"/>
-    </w:p>
-    <w:p>
-      <w:pPr>
-        <w:pStyle w:val="berschrift2"/>
-      </w:pPr>
-      <w:bookmarkStart w:id="16" w:name="X4e28e78288b972ef597af89fecfd75e3570f52b"/>
-      <w:r>
-        <w:t>Ebene 2</w:t>
-      </w:r>
-      <w:bookmarkEnd w:id="16"/>
-    </w:p>
-    <w:p>
-      <w:pPr>
-        <w:pStyle w:val="berschrift3"/>
-      </w:pPr>
-      <w:bookmarkStart w:id="17" w:name="X7c2c1946687f07fe636c760bad2b3d03047d5b0"/>
-      <w:r>
-        <w:t xml:space="preserve">Whitebox </w:t>
-      </w:r>
-      <w:r>
-        <w:rPr>
-          <w:i/>
-        </w:rPr>
-        <w:t>&lt;Baustein 1&gt;</w:t>
-      </w:r>
-      <w:bookmarkEnd w:id="17"/>
-    </w:p>
-    <w:p>
-      <w:pPr>
-        <w:pStyle w:val="FirstParagraph"/>
-      </w:pPr>
-      <w:r>
-        <w:rPr>
-          <w:i/>
-        </w:rPr>
         <w:t>&lt;Whitebox-Template&gt;</w:t>
       </w:r>
     </w:p>
     <w:p>
       <w:pPr>
-        <w:pStyle w:val="berschrift3"/>
-      </w:pPr>
-      <w:bookmarkStart w:id="18" w:name="X1dd6c489aafe578183cce818e0f5ae6990adc6e"/>
-      <w:r>
-        <w:t xml:space="preserve">Whitebox </w:t>
-      </w:r>
-      <w:r>
-        <w:rPr>
-          <w:i/>
-        </w:rPr>
-        <w:t>&lt;Baustein 2&gt;</w:t>
-      </w:r>
-      <w:bookmarkEnd w:id="18"/>
-    </w:p>
-    <w:p>
-      <w:pPr>
-        <w:pStyle w:val="FirstParagraph"/>
-      </w:pPr>
-      <w:r>
-        <w:rPr>
-          <w:i/>
-        </w:rPr>
-        <w:t>&lt;Whitebox-Templa</w:t>
-      </w:r>
-      <w:r>
-        <w:rPr>
-          <w:i/>
-        </w:rPr>
-        <w:t>te&gt;</w:t>
-      </w:r>
-    </w:p>
-    <w:p>
-      <w:pPr>
-        <w:pStyle w:val="Textkrper"/>
-      </w:pPr>
-      <w:r>
-        <w:t>…</w:t>
-      </w:r>
-    </w:p>
-    <w:p>
-      <w:pPr>
-        <w:pStyle w:val="berschrift3"/>
-      </w:pPr>
-      <w:bookmarkStart w:id="19" w:name="Xb765ca2248da1e4a78de5ce81b3464c685b1243"/>
-      <w:r>
-        <w:t xml:space="preserve">Whitebox </w:t>
-      </w:r>
-      <w:r>
-        <w:rPr>
-          <w:i/>
-        </w:rPr>
-        <w:t>&lt;Baustein m&gt;</w:t>
-      </w:r>
-      <w:bookmarkEnd w:id="19"/>
-    </w:p>
-    <w:p>
-      <w:pPr>
-        <w:pStyle w:val="FirstParagraph"/>
-      </w:pPr>
-      <w:r>
-        <w:rPr>
-          <w:i/>
-        </w:rPr>
-        <w:t>&lt;Whitebox-Template&gt;</w:t>
-      </w:r>
-    </w:p>
-    <w:p>
-      <w:pPr>
-        <w:pStyle w:val="berschrift2"/>
-      </w:pPr>
-      <w:bookmarkStart w:id="20" w:name="X425fe72c1062c430e590ab4d02fe03eb7be99cb"/>
-      <w:r>
-        <w:t>Ebene 3</w:t>
-      </w:r>
-      <w:bookmarkEnd w:id="20"/>
-    </w:p>
-    <w:p>
-      <w:pPr>
-        <w:pStyle w:val="berschrift3"/>
-      </w:pPr>
-      <w:bookmarkStart w:id="21" w:name="X9c687e538af53bf3620a35f020ebf3d71ec395b"/>
-      <w:r>
-        <w:t>Whitebox &lt;_Baustein x.1_&gt;</w:t>
-      </w:r>
-      <w:bookmarkEnd w:id="21"/>
-    </w:p>
-    <w:p>
-      <w:pPr>
-        <w:pStyle w:val="FirstParagraph"/>
-      </w:pPr>
-      <w:r>
-        <w:rPr>
-          <w:i/>
-        </w:rPr>
-        <w:t>&lt;Whitebox-Template&gt;</w:t>
-      </w:r>
-    </w:p>
-    <w:p>
-      <w:pPr>
-        <w:pStyle w:val="berschrift3"/>
-      </w:pPr>
-      <w:bookmarkStart w:id="22" w:name="X1d7811810cc229d42197eea0330c3da84eee759"/>
-      <w:r>
-        <w:t>Whitebox &lt;_Baustein x.2_&gt;</w:t>
-      </w:r>
-      <w:bookmarkEnd w:id="22"/>
-    </w:p>
-    <w:p>
-      <w:pPr>
-        <w:pStyle w:val="FirstParagraph"/>
-      </w:pPr>
-      <w:r>
-        <w:rPr>
-          <w:i/>
-        </w:rPr>
-        <w:t>&lt;Whitebox-Template&gt;</w:t>
-      </w:r>
-    </w:p>
-    <w:p>
-      <w:pPr>
-        <w:pStyle w:val="berschrift3"/>
-      </w:pPr>
-      <w:bookmarkStart w:id="23" w:name="X1426d009a9e803cab3ebad17855eb33c86109bd"/>
-      <w:r>
-        <w:t>Whitebox &lt;_Baustein y.1_&gt;</w:t>
-      </w:r>
-      <w:bookmarkEnd w:id="23"/>
-    </w:p>
-    <w:p>
-      <w:pPr>
-        <w:pStyle w:val="FirstParagraph"/>
-        <w:rPr>
-          <w:lang w:val="de-DE"/>
-        </w:rPr>
-      </w:pPr>
-      <w:r>
-        <w:rPr>
-          <w:i/>
-          <w:lang w:val="de-DE"/>
-        </w:rPr>
-        <w:t>&lt;Whitebox-Template&gt;</w:t>
-      </w:r>
-    </w:p>
-    <w:p>
-      <w:pPr>
         <w:pStyle w:val="berschrift1"/>
         <w:rPr>
           <w:lang w:val="de-DE"/>
@@ -1322,7 +1442,6 @@
         <w:rPr>
           <w:lang w:val="de-DE"/>
         </w:rPr>
-        <w:lastRenderedPageBreak/>
         <w:t>Laufzeitsicht</w:t>
       </w:r>
       <w:bookmarkEnd w:id="24"/>
@@ -1422,6 +1541,7 @@
           <w:i/>
           <w:lang w:val="de-DE"/>
         </w:rPr>
+        <w:lastRenderedPageBreak/>
         <w:t>&lt;Bezeichnung Laufzeitszenario n&gt;</w:t>
       </w:r>
       <w:bookmarkEnd w:id="27"/>
@@ -1452,13 +1572,7 @@
         <w:rPr>
           <w:lang w:val="de-DE"/>
         </w:rPr>
-        <w:t>Verteilun</w:t>
-      </w:r>
-      <w:r>
-        <w:rPr>
-          <w:lang w:val="de-DE"/>
-        </w:rPr>
-        <w:t>gssicht</w:t>
+        <w:t>Verteilungssicht</w:t>
       </w:r>
       <w:bookmarkEnd w:id="28"/>
     </w:p>
@@ -1610,16 +1724,41 @@
           <w:i/>
           <w:lang w:val="de-DE"/>
         </w:rPr>
-        <w:t>&lt;Infrastrukturelement 1</w:t>
-      </w:r>
+        <w:t>&lt;Infrastrukturelement 1&gt;</w:t>
+      </w:r>
+      <w:bookmarkEnd w:id="31"/>
+    </w:p>
+    <w:p>
+      <w:pPr>
+        <w:pStyle w:val="FirstParagraph"/>
+        <w:rPr>
+          <w:lang w:val="de-DE"/>
+        </w:rPr>
+      </w:pPr>
       <w:r>
         <w:rPr>
           <w:i/>
           <w:lang w:val="de-DE"/>
         </w:rPr>
-        <w:t>&gt;</w:t>
-      </w:r>
-      <w:bookmarkEnd w:id="31"/>
+        <w:t>&lt;Diagramm + Erläuterungen&gt;</w:t>
+      </w:r>
+    </w:p>
+    <w:p>
+      <w:pPr>
+        <w:pStyle w:val="berschrift3"/>
+        <w:rPr>
+          <w:lang w:val="de-DE"/>
+        </w:rPr>
+      </w:pPr>
+      <w:bookmarkStart w:id="32" w:name="Xc1e32b9b45a1c470cb84169ea2b1631bbfe0051"/>
+      <w:r>
+        <w:rPr>
+          <w:i/>
+          <w:lang w:val="de-DE"/>
+        </w:rPr>
+        <w:t>&lt;Infrastrukturelement 2&gt;</w:t>
+      </w:r>
+      <w:bookmarkEnd w:id="32"/>
     </w:p>
     <w:p>
       <w:pPr>
@@ -1638,20 +1777,34 @@
     </w:p>
     <w:p>
       <w:pPr>
+        <w:pStyle w:val="Textkrper"/>
+        <w:rPr>
+          <w:lang w:val="de-DE"/>
+        </w:rPr>
+      </w:pPr>
+      <w:r>
+        <w:rPr>
+          <w:lang w:val="de-DE"/>
+        </w:rPr>
+        <w:t>…</w:t>
+      </w:r>
+    </w:p>
+    <w:p>
+      <w:pPr>
         <w:pStyle w:val="berschrift3"/>
         <w:rPr>
           <w:lang w:val="de-DE"/>
         </w:rPr>
       </w:pPr>
-      <w:bookmarkStart w:id="32" w:name="Xc1e32b9b45a1c470cb84169ea2b1631bbfe0051"/>
+      <w:bookmarkStart w:id="33" w:name="X82c9f279252242e02f2d1cfd268f4ef6a8fe8f8"/>
       <w:r>
         <w:rPr>
           <w:i/>
           <w:lang w:val="de-DE"/>
         </w:rPr>
-        <w:t>&lt;Infrastrukturelement 2&gt;</w:t>
-      </w:r>
-      <w:bookmarkEnd w:id="32"/>
+        <w:t>&lt;Infrastrukturelement n&gt;</w:t>
+      </w:r>
+      <w:bookmarkEnd w:id="33"/>
     </w:p>
     <w:p>
       <w:pPr>
@@ -1670,6 +1823,86 @@
     </w:p>
     <w:p>
       <w:pPr>
+        <w:pStyle w:val="berschrift1"/>
+        <w:rPr>
+          <w:lang w:val="de-DE"/>
+        </w:rPr>
+      </w:pPr>
+      <w:bookmarkStart w:id="34" w:name="section-concepts"/>
+      <w:r>
+        <w:rPr>
+          <w:lang w:val="de-DE"/>
+        </w:rPr>
+        <w:t>Querschnittliche Konzepte</w:t>
+      </w:r>
+      <w:bookmarkEnd w:id="34"/>
+    </w:p>
+    <w:p>
+      <w:pPr>
+        <w:pStyle w:val="berschrift2"/>
+        <w:rPr>
+          <w:lang w:val="de-DE"/>
+        </w:rPr>
+      </w:pPr>
+      <w:bookmarkStart w:id="35" w:name="X7ba6ae5d291642f09cae18d2ecfbc46c933d214"/>
+      <w:r>
+        <w:rPr>
+          <w:i/>
+          <w:lang w:val="de-DE"/>
+        </w:rPr>
+        <w:t>&lt;Konzept 1&gt;</w:t>
+      </w:r>
+      <w:bookmarkEnd w:id="35"/>
+    </w:p>
+    <w:p>
+      <w:pPr>
+        <w:pStyle w:val="FirstParagraph"/>
+        <w:rPr>
+          <w:lang w:val="de-DE"/>
+        </w:rPr>
+      </w:pPr>
+      <w:r>
+        <w:rPr>
+          <w:i/>
+          <w:lang w:val="de-DE"/>
+        </w:rPr>
+        <w:t>&lt;Erklärung&gt;</w:t>
+      </w:r>
+    </w:p>
+    <w:p>
+      <w:pPr>
+        <w:pStyle w:val="berschrift2"/>
+        <w:rPr>
+          <w:lang w:val="de-DE"/>
+        </w:rPr>
+      </w:pPr>
+      <w:bookmarkStart w:id="36" w:name="X5b23c603f5346b02941c16072254397c44cafdf"/>
+      <w:r>
+        <w:rPr>
+          <w:i/>
+          <w:lang w:val="de-DE"/>
+        </w:rPr>
+        <w:t>&lt;Konzept 2&gt;</w:t>
+      </w:r>
+      <w:bookmarkEnd w:id="36"/>
+    </w:p>
+    <w:p>
+      <w:pPr>
+        <w:pStyle w:val="FirstParagraph"/>
+        <w:rPr>
+          <w:lang w:val="de-DE"/>
+        </w:rPr>
+      </w:pPr>
+      <w:r>
+        <w:rPr>
+          <w:i/>
+          <w:lang w:val="de-DE"/>
+        </w:rPr>
+        <w:t>&lt;Erklärung&gt;</w:t>
+      </w:r>
+    </w:p>
+    <w:p>
+      <w:pPr>
         <w:pStyle w:val="Textkrper"/>
         <w:rPr>
           <w:lang w:val="de-DE"/>
@@ -1684,20 +1917,20 @@
     </w:p>
     <w:p>
       <w:pPr>
-        <w:pStyle w:val="berschrift3"/>
-        <w:rPr>
-          <w:lang w:val="de-DE"/>
-        </w:rPr>
-      </w:pPr>
-      <w:bookmarkStart w:id="33" w:name="X82c9f279252242e02f2d1cfd268f4ef6a8fe8f8"/>
+        <w:pStyle w:val="berschrift2"/>
+        <w:rPr>
+          <w:lang w:val="de-DE"/>
+        </w:rPr>
+      </w:pPr>
+      <w:bookmarkStart w:id="37" w:name="X3a85ba5858978e108a67978765d59204bba1bb7"/>
       <w:r>
         <w:rPr>
           <w:i/>
           <w:lang w:val="de-DE"/>
         </w:rPr>
-        <w:t>&lt;Infrastrukturelement n&gt;</w:t>
-      </w:r>
-      <w:bookmarkEnd w:id="33"/>
+        <w:t>&lt;Konzept n&gt;</w:t>
+      </w:r>
+      <w:bookmarkEnd w:id="37"/>
     </w:p>
     <w:p>
       <w:pPr>
@@ -1711,7 +1944,7 @@
           <w:i/>
           <w:lang w:val="de-DE"/>
         </w:rPr>
-        <w:t>&lt;Diagramm + Erläuterungen&gt;</w:t>
+        <w:t>&lt;Erklärung&gt;</w:t>
       </w:r>
     </w:p>
     <w:p>
@@ -1721,15 +1954,31 @@
           <w:lang w:val="de-DE"/>
         </w:rPr>
       </w:pPr>
-      <w:bookmarkStart w:id="34" w:name="section-concepts"/>
+      <w:bookmarkStart w:id="38" w:name="section-design-decisions"/>
       <w:r>
         <w:rPr>
           <w:lang w:val="de-DE"/>
         </w:rPr>
         <w:lastRenderedPageBreak/>
-        <w:t>Querschnittliche Konzepte</w:t>
-      </w:r>
-      <w:bookmarkEnd w:id="34"/>
+        <w:t>Entwurfsentscheidungen</w:t>
+      </w:r>
+      <w:bookmarkEnd w:id="38"/>
+    </w:p>
+    <w:p>
+      <w:pPr>
+        <w:pStyle w:val="berschrift1"/>
+        <w:rPr>
+          <w:lang w:val="de-DE"/>
+        </w:rPr>
+      </w:pPr>
+      <w:bookmarkStart w:id="39" w:name="section-quality-scenarios"/>
+      <w:r>
+        <w:rPr>
+          <w:lang w:val="de-DE"/>
+        </w:rPr>
+        <w:t>Qualitätsanforderungen</w:t>
+      </w:r>
+      <w:bookmarkEnd w:id="39"/>
     </w:p>
     <w:p>
       <w:pPr>
@@ -1738,30 +1987,14 @@
           <w:lang w:val="de-DE"/>
         </w:rPr>
       </w:pPr>
-      <w:bookmarkStart w:id="35" w:name="X7ba6ae5d291642f09cae18d2ecfbc46c933d214"/>
-      <w:r>
-        <w:rPr>
-          <w:i/>
-          <w:lang w:val="de-DE"/>
-        </w:rPr>
-        <w:t>&lt;Konzept 1&gt;</w:t>
-      </w:r>
-      <w:bookmarkEnd w:id="35"/>
-    </w:p>
-    <w:p>
-      <w:pPr>
-        <w:pStyle w:val="FirstParagraph"/>
-        <w:rPr>
-          <w:lang w:val="de-DE"/>
-        </w:rPr>
-      </w:pPr>
-      <w:r>
-        <w:rPr>
-          <w:i/>
-          <w:lang w:val="de-DE"/>
-        </w:rPr>
-        <w:t>&lt;Erklärung&gt;</w:t>
-      </w:r>
+      <w:bookmarkStart w:id="40" w:name="X4696b3b2a4441fc038e1185319738494ba4cb40"/>
+      <w:r>
+        <w:rPr>
+          <w:lang w:val="de-DE"/>
+        </w:rPr>
+        <w:t>Qualitätsbaum</w:t>
+      </w:r>
+      <w:bookmarkEnd w:id="40"/>
     </w:p>
     <w:p>
       <w:pPr>
@@ -1770,76 +2003,14 @@
           <w:lang w:val="de-DE"/>
         </w:rPr>
       </w:pPr>
-      <w:bookmarkStart w:id="36" w:name="X5b23c603f5346b02941c16072254397c44cafdf"/>
-      <w:r>
-        <w:rPr>
-          <w:i/>
-          <w:lang w:val="de-DE"/>
-        </w:rPr>
-        <w:t>&lt;Konzept 2&gt;</w:t>
-      </w:r>
-      <w:bookmarkEnd w:id="36"/>
-    </w:p>
-    <w:p>
-      <w:pPr>
-        <w:pStyle w:val="FirstParagraph"/>
-        <w:rPr>
-          <w:lang w:val="de-DE"/>
-        </w:rPr>
-      </w:pPr>
-      <w:r>
-        <w:rPr>
-          <w:i/>
-          <w:lang w:val="de-DE"/>
-        </w:rPr>
-        <w:t>&lt;Erklärung&gt;</w:t>
-      </w:r>
-    </w:p>
-    <w:p>
-      <w:pPr>
-        <w:pStyle w:val="Textkrper"/>
-        <w:rPr>
-          <w:lang w:val="de-DE"/>
-        </w:rPr>
-      </w:pPr>
-      <w:r>
-        <w:rPr>
-          <w:lang w:val="de-DE"/>
-        </w:rPr>
-        <w:t>…</w:t>
-      </w:r>
-    </w:p>
-    <w:p>
-      <w:pPr>
-        <w:pStyle w:val="berschrift2"/>
-        <w:rPr>
-          <w:lang w:val="de-DE"/>
-        </w:rPr>
-      </w:pPr>
-      <w:bookmarkStart w:id="37" w:name="X3a85ba5858978e108a67978765d59204bba1bb7"/>
-      <w:r>
-        <w:rPr>
-          <w:i/>
-          <w:lang w:val="de-DE"/>
-        </w:rPr>
-        <w:t>&lt;Konzept n&gt;</w:t>
-      </w:r>
-      <w:bookmarkEnd w:id="37"/>
-    </w:p>
-    <w:p>
-      <w:pPr>
-        <w:pStyle w:val="FirstParagraph"/>
-        <w:rPr>
-          <w:lang w:val="de-DE"/>
-        </w:rPr>
-      </w:pPr>
-      <w:r>
-        <w:rPr>
-          <w:i/>
-          <w:lang w:val="de-DE"/>
-        </w:rPr>
-        <w:t>&lt;Erklärung&gt;</w:t>
-      </w:r>
+      <w:bookmarkStart w:id="41" w:name="X740181bdbb843c37e59274c0753d6c84294abb3"/>
+      <w:r>
+        <w:rPr>
+          <w:lang w:val="de-DE"/>
+        </w:rPr>
+        <w:t>Qualitätsszenarien</w:t>
+      </w:r>
+      <w:bookmarkEnd w:id="41"/>
     </w:p>
     <w:p>
       <w:pPr>
@@ -1848,90 +2019,24 @@
           <w:lang w:val="de-DE"/>
         </w:rPr>
       </w:pPr>
-      <w:bookmarkStart w:id="38" w:name="section-design-decisions"/>
-      <w:r>
-        <w:rPr>
-          <w:lang w:val="de-DE"/>
-        </w:rPr>
-        <w:t>Entwurfsentscheidungen</w:t>
-      </w:r>
-      <w:bookmarkEnd w:id="38"/>
+      <w:bookmarkStart w:id="42" w:name="section-technical-risks"/>
+      <w:r>
+        <w:rPr>
+          <w:lang w:val="de-DE"/>
+        </w:rPr>
+        <w:t>Risiken und technische Schulden</w:t>
+      </w:r>
+      <w:bookmarkEnd w:id="42"/>
     </w:p>
     <w:p>
       <w:pPr>
         <w:pStyle w:val="berschrift1"/>
-        <w:rPr>
-          <w:lang w:val="de-DE"/>
-        </w:rPr>
-      </w:pPr>
-      <w:bookmarkStart w:id="39" w:name="section-quality-scenarios"/>
-      <w:r>
-        <w:rPr>
-          <w:lang w:val="de-DE"/>
-        </w:rPr>
-        <w:t>Qualitätsanforderungen</w:t>
-      </w:r>
-      <w:bookmarkEnd w:id="39"/>
-    </w:p>
-    <w:p>
-      <w:pPr>
-        <w:pStyle w:val="berschrift2"/>
-        <w:rPr>
-          <w:lang w:val="de-DE"/>
-        </w:rPr>
-      </w:pPr>
-      <w:bookmarkStart w:id="40" w:name="X4696b3b2a4441fc038e1185319738494ba4cb40"/>
-      <w:r>
-        <w:rPr>
-          <w:lang w:val="de-DE"/>
-        </w:rPr>
-        <w:t>Qualitätsbaum</w:t>
-      </w:r>
-      <w:bookmarkEnd w:id="40"/>
-    </w:p>
-    <w:p>
-      <w:pPr>
-        <w:pStyle w:val="berschrift2"/>
-        <w:rPr>
-          <w:lang w:val="de-DE"/>
-        </w:rPr>
-      </w:pPr>
-      <w:bookmarkStart w:id="41" w:name="X740181bdbb843c37e59274c0753d6c84294abb3"/>
-      <w:r>
-        <w:rPr>
-          <w:lang w:val="de-DE"/>
-        </w:rPr>
-        <w:t>Qualitätsszenarien</w:t>
-      </w:r>
-      <w:bookmarkEnd w:id="41"/>
-    </w:p>
-    <w:p>
-      <w:pPr>
-        <w:pStyle w:val="berschrift1"/>
-        <w:rPr>
-          <w:lang w:val="de-DE"/>
-        </w:rPr>
-      </w:pPr>
-      <w:bookmarkStart w:id="42" w:name="section-technical-risks"/>
-      <w:r>
-        <w:rPr>
-          <w:lang w:val="de-DE"/>
-        </w:rPr>
-        <w:t>Risiken und technische Schulden</w:t>
-      </w:r>
-      <w:bookmarkEnd w:id="42"/>
-    </w:p>
-    <w:p>
-      <w:pPr>
-        <w:pStyle w:val="berschrift1"/>
       </w:pPr>
       <w:bookmarkStart w:id="43" w:name="section-glossary"/>
-      <w:proofErr w:type="spellStart"/>
       <w:r>
         <w:t>Glossar</w:t>
       </w:r>
       <w:bookmarkEnd w:id="43"/>
-      <w:proofErr w:type="spellEnd"/>
     </w:p>
     <w:tbl>
       <w:tblPr>
@@ -2413,6 +2518,118 @@
       </w:rPr>
     </w:lvl>
   </w:abstractNum>
+  <w:abstractNum w:abstractNumId="3" w15:restartNumberingAfterBreak="0">
+    <w:nsid w:val="63562616"/>
+    <w:multiLevelType w:val="hybridMultilevel"/>
+    <w:tmpl w:val="B73C313A"/>
+    <w:lvl w:ilvl="0" w:tplc="88DC04D4">
+      <w:numFmt w:val="bullet"/>
+      <w:lvlText w:val=""/>
+      <w:lvlJc w:val="left"/>
+      <w:pPr>
+        <w:ind w:left="720" w:hanging="360"/>
+      </w:pPr>
+      <w:rPr>
+        <w:rFonts w:ascii="Symbol" w:eastAsiaTheme="minorHAnsi" w:hAnsi="Symbol" w:cstheme="minorBidi" w:hint="default"/>
+      </w:rPr>
+    </w:lvl>
+    <w:lvl w:ilvl="1" w:tplc="04070003" w:tentative="1">
+      <w:start w:val="1"/>
+      <w:numFmt w:val="bullet"/>
+      <w:lvlText w:val="o"/>
+      <w:lvlJc w:val="left"/>
+      <w:pPr>
+        <w:ind w:left="1440" w:hanging="360"/>
+      </w:pPr>
+      <w:rPr>
+        <w:rFonts w:ascii="Courier New" w:hAnsi="Courier New" w:cs="Courier New" w:hint="default"/>
+      </w:rPr>
+    </w:lvl>
+    <w:lvl w:ilvl="2" w:tplc="04070005" w:tentative="1">
+      <w:start w:val="1"/>
+      <w:numFmt w:val="bullet"/>
+      <w:lvlText w:val=""/>
+      <w:lvlJc w:val="left"/>
+      <w:pPr>
+        <w:ind w:left="2160" w:hanging="360"/>
+      </w:pPr>
+      <w:rPr>
+        <w:rFonts w:ascii="Wingdings" w:hAnsi="Wingdings" w:hint="default"/>
+      </w:rPr>
+    </w:lvl>
+    <w:lvl w:ilvl="3" w:tplc="04070001" w:tentative="1">
+      <w:start w:val="1"/>
+      <w:numFmt w:val="bullet"/>
+      <w:lvlText w:val=""/>
+      <w:lvlJc w:val="left"/>
+      <w:pPr>
+        <w:ind w:left="2880" w:hanging="360"/>
+      </w:pPr>
+      <w:rPr>
+        <w:rFonts w:ascii="Symbol" w:hAnsi="Symbol" w:hint="default"/>
+      </w:rPr>
+    </w:lvl>
+    <w:lvl w:ilvl="4" w:tplc="04070003" w:tentative="1">
+      <w:start w:val="1"/>
+      <w:numFmt w:val="bullet"/>
+      <w:lvlText w:val="o"/>
+      <w:lvlJc w:val="left"/>
+      <w:pPr>
+        <w:ind w:left="3600" w:hanging="360"/>
+      </w:pPr>
+      <w:rPr>
+        <w:rFonts w:ascii="Courier New" w:hAnsi="Courier New" w:cs="Courier New" w:hint="default"/>
+      </w:rPr>
+    </w:lvl>
+    <w:lvl w:ilvl="5" w:tplc="04070005" w:tentative="1">
+      <w:start w:val="1"/>
+      <w:numFmt w:val="bullet"/>
+      <w:lvlText w:val=""/>
+      <w:lvlJc w:val="left"/>
+      <w:pPr>
+        <w:ind w:left="4320" w:hanging="360"/>
+      </w:pPr>
+      <w:rPr>
+        <w:rFonts w:ascii="Wingdings" w:hAnsi="Wingdings" w:hint="default"/>
+      </w:rPr>
+    </w:lvl>
+    <w:lvl w:ilvl="6" w:tplc="04070001" w:tentative="1">
+      <w:start w:val="1"/>
+      <w:numFmt w:val="bullet"/>
+      <w:lvlText w:val=""/>
+      <w:lvlJc w:val="left"/>
+      <w:pPr>
+        <w:ind w:left="5040" w:hanging="360"/>
+      </w:pPr>
+      <w:rPr>
+        <w:rFonts w:ascii="Symbol" w:hAnsi="Symbol" w:hint="default"/>
+      </w:rPr>
+    </w:lvl>
+    <w:lvl w:ilvl="7" w:tplc="04070003" w:tentative="1">
+      <w:start w:val="1"/>
+      <w:numFmt w:val="bullet"/>
+      <w:lvlText w:val="o"/>
+      <w:lvlJc w:val="left"/>
+      <w:pPr>
+        <w:ind w:left="5760" w:hanging="360"/>
+      </w:pPr>
+      <w:rPr>
+        <w:rFonts w:ascii="Courier New" w:hAnsi="Courier New" w:cs="Courier New" w:hint="default"/>
+      </w:rPr>
+    </w:lvl>
+    <w:lvl w:ilvl="8" w:tplc="04070005" w:tentative="1">
+      <w:start w:val="1"/>
+      <w:numFmt w:val="bullet"/>
+      <w:lvlText w:val=""/>
+      <w:lvlJc w:val="left"/>
+      <w:pPr>
+        <w:ind w:left="6480" w:hanging="360"/>
+      </w:pPr>
+      <w:rPr>
+        <w:rFonts w:ascii="Wingdings" w:hAnsi="Wingdings" w:hint="default"/>
+      </w:rPr>
+    </w:lvl>
+  </w:abstractNum>
   <w:num w:numId="1">
     <w:abstractNumId w:val="1"/>
   </w:num>
@@ -2421,6 +2638,9 @@
   </w:num>
   <w:num w:numId="3">
     <w:abstractNumId w:val="2"/>
+  </w:num>
+  <w:num w:numId="4">
+    <w:abstractNumId w:val="3"/>
   </w:num>
 </w:numbering>
 </file>
@@ -2580,6 +2800,13 @@
     <w:lsdException w:name="Placeholder Text" w:semiHidden="1"/>
     <w:lsdException w:name="Light Shading"/>
     <w:lsdException w:name="Light List"/>
+    <w:lsdException w:name="Light Grid"/>
+    <w:lsdException w:name="Medium Shading 1"/>
+    <w:lsdException w:name="Medium Shading 2"/>
+    <w:lsdException w:name="Medium List 1"/>
+    <w:lsdException w:name="Medium List 2"/>
+    <w:lsdException w:name="Medium Grid 1"/>
+    <w:lsdException w:name="Medium Grid 2"/>
     <w:lsdException w:name="Medium Grid 3"/>
     <w:lsdException w:name="Dark List"/>
     <w:lsdException w:name="Colorful Shading"/>

</xml_diff>